<commit_message>
fixing the formatting in docx
</commit_message>
<xml_diff>
--- a/storage/resumes/template/template.docx
+++ b/storage/resumes/template/template.docx
@@ -5,16 +5,22 @@
     <w:p>
       <w:pPr>
         <w:widowControl w:val="0"/>
-        <w:spacing w:before="5" w:line="246" w:lineRule="auto"/>
+        <w:spacing w:before="20" w:after="20" w:line="245" w:lineRule="auto"/>
         <w:ind w:left="2820"/>
-      </w:pPr>
-      <w:bookmarkStart w:id="0" w:name="af4o7bacr3ko" w:colFirst="0" w:colLast="0"/>
+        <w:rPr>
+          <w:rFonts w:ascii="Calibri" w:eastAsia="Calibri" w:hAnsi="Calibri" w:cs="Calibri"/>
+          <w:sz w:val="22"/>
+          <w:szCs w:val="22"/>
+        </w:rPr>
+      </w:pPr>
+      <w:bookmarkStart w:id="0" w:name="bg5t8z3jvr04" w:colFirst="0" w:colLast="0"/>
       <w:bookmarkEnd w:id="0"/>
       <w:r>
         <w:rPr>
+          <w:rFonts w:ascii="Calibri" w:eastAsia="Calibri" w:hAnsi="Calibri" w:cs="Calibri"/>
           <w:color w:val="000000"/>
-          <w:sz w:val="50"/>
-          <w:szCs w:val="50"/>
+          <w:sz w:val="52"/>
+          <w:szCs w:val="52"/>
         </w:rPr>
         <w:t>Kranthi Kumar Pedamajji</w:t>
       </w:r>
@@ -22,37 +28,103 @@
     <w:p>
       <w:pPr>
         <w:widowControl w:val="0"/>
-        <w:ind w:left="3020"/>
-      </w:pPr>
-      <w:bookmarkStart w:id="1" w:name="_qjsqjdls8i9l" w:colFirst="0" w:colLast="0"/>
+        <w:spacing w:before="20" w:after="80"/>
+        <w:ind w:left="4780"/>
+        <w:rPr>
+          <w:rFonts w:ascii="Calibri" w:eastAsia="Calibri" w:hAnsi="Calibri" w:cs="Calibri"/>
+          <w:sz w:val="22"/>
+          <w:szCs w:val="22"/>
+        </w:rPr>
+      </w:pPr>
+      <w:bookmarkStart w:id="1" w:name="_aykm87brq67z" w:colFirst="0" w:colLast="0"/>
       <w:bookmarkEnd w:id="1"/>
       <w:r>
         <w:rPr>
+          <w:rFonts w:ascii="Calibri" w:eastAsia="Calibri" w:hAnsi="Calibri" w:cs="Calibri"/>
           <w:color w:val="000000"/>
-          <w:sz w:val="18"/>
-          <w:szCs w:val="18"/>
-        </w:rPr>
-        <w:t xml:space="preserve">Philadelphia, PA | 8565267280 | </w:t>
+        </w:rPr>
+        <w:t>Maple Shade, NJ</w:t>
+      </w:r>
+    </w:p>
+    <w:p>
+      <w:pPr>
+        <w:widowControl w:val="0"/>
+        <w:spacing w:before="81" w:line="263" w:lineRule="auto"/>
+        <w:ind w:left="4040" w:right="1580" w:hanging="2553"/>
+        <w:rPr>
+          <w:rFonts w:ascii="Calibri" w:eastAsia="Calibri" w:hAnsi="Calibri" w:cs="Calibri"/>
+          <w:sz w:val="22"/>
+          <w:szCs w:val="22"/>
+        </w:rPr>
+      </w:pPr>
+      <w:r>
+        <w:rPr>
+          <w:rFonts w:ascii="Calibri" w:eastAsia="Calibri" w:hAnsi="Calibri" w:cs="Calibri"/>
+          <w:color w:val="000000"/>
+        </w:rPr>
+        <w:t xml:space="preserve"> </w:t>
       </w:r>
       <w:hyperlink r:id="rId5">
         <w:r>
           <w:rPr>
+            <w:rFonts w:ascii="Calibri" w:eastAsia="Calibri" w:hAnsi="Calibri" w:cs="Calibri"/>
             <w:color w:val="000000"/>
-            <w:sz w:val="18"/>
-            <w:szCs w:val="18"/>
             <w:u w:val="single"/>
           </w:rPr>
           <w:t>kranthipedamajji3@gmail.com</w:t>
         </w:r>
       </w:hyperlink>
+      <w:r>
+        <w:rPr>
+          <w:rFonts w:ascii="Calibri" w:eastAsia="Calibri" w:hAnsi="Calibri" w:cs="Calibri"/>
+          <w:color w:val="000000"/>
+        </w:rPr>
+        <w:t xml:space="preserve"> | </w:t>
+      </w:r>
+      <w:hyperlink r:id="rId6">
+        <w:r>
+          <w:rPr>
+            <w:rFonts w:ascii="Calibri" w:eastAsia="Calibri" w:hAnsi="Calibri" w:cs="Calibri"/>
+            <w:color w:val="000000"/>
+            <w:u w:val="single"/>
+          </w:rPr>
+          <w:t>https://www.linkedin.com/in/kranthi-pedamajji-34a10719b/</w:t>
+        </w:r>
+      </w:hyperlink>
+      <w:r>
+        <w:rPr>
+          <w:rFonts w:ascii="Calibri" w:eastAsia="Calibri" w:hAnsi="Calibri" w:cs="Calibri"/>
+          <w:color w:val="000000"/>
+        </w:rPr>
+        <w:t xml:space="preserve"> </w:t>
+      </w:r>
+      <w:hyperlink r:id="rId7">
+        <w:r>
+          <w:rPr>
+            <w:rFonts w:ascii="Calibri" w:eastAsia="Calibri" w:hAnsi="Calibri" w:cs="Calibri"/>
+            <w:color w:val="000000"/>
+            <w:u w:val="single"/>
+          </w:rPr>
+          <w:t>https://github.com/KranthiPedamajji</w:t>
+        </w:r>
+      </w:hyperlink>
+      <w:r>
+        <w:rPr>
+          <w:rFonts w:ascii="Calibri" w:eastAsia="Calibri" w:hAnsi="Calibri" w:cs="Calibri"/>
+          <w:color w:val="000000"/>
+        </w:rPr>
+        <w:t xml:space="preserve"> </w:t>
+      </w:r>
     </w:p>
     <w:p>
       <w:pPr>
         <w:widowControl w:val="0"/>
-        <w:spacing w:before="1" w:line="118" w:lineRule="auto"/>
+        <w:spacing w:line="124" w:lineRule="auto"/>
         <w:jc w:val="both"/>
         <w:rPr>
-          <w:rFonts w:ascii="Arial" w:eastAsia="Arial" w:hAnsi="Arial" w:cs="Arial"/>
+          <w:rFonts w:ascii="Calibri" w:eastAsia="Calibri" w:hAnsi="Calibri" w:cs="Calibri"/>
+          <w:sz w:val="22"/>
+          <w:szCs w:val="22"/>
         </w:rPr>
       </w:pPr>
     </w:p>
@@ -82,7 +154,7 @@
           <w:noProof/>
         </w:rPr>
         <w:drawing>
-          <wp:anchor distT="0" distB="0" distL="0" distR="0" simplePos="0" relativeHeight="251658240" behindDoc="1" locked="0" layoutInCell="1" hidden="0" allowOverlap="1" wp14:anchorId="3FE77177" wp14:editId="2CF8AF42">
+          <wp:anchor distT="0" distB="0" distL="0" distR="0" simplePos="0" relativeHeight="251659264" behindDoc="1" locked="0" layoutInCell="1" hidden="0" allowOverlap="1" wp14:anchorId="7077B6C5" wp14:editId="3BAB869F">
             <wp:simplePos x="0" y="0"/>
             <wp:positionH relativeFrom="column">
               <wp:posOffset>12700</wp:posOffset>
@@ -103,7 +175,7 @@
                     <pic:cNvPicPr preferRelativeResize="0"/>
                   </pic:nvPicPr>
                   <pic:blipFill>
-                    <a:blip r:embed="rId6"/>
+                    <a:blip r:embed="rId8"/>
                     <a:srcRect/>
                     <a:stretch>
                       <a:fillRect/>
@@ -169,7 +241,7 @@
           <w:noProof/>
         </w:rPr>
         <w:drawing>
-          <wp:anchor distT="0" distB="0" distL="0" distR="0" simplePos="0" relativeHeight="251659264" behindDoc="1" locked="0" layoutInCell="1" hidden="0" allowOverlap="1" wp14:anchorId="5B684653" wp14:editId="4A5EC5B4">
+          <wp:anchor distT="0" distB="0" distL="0" distR="0" simplePos="0" relativeHeight="251660288" behindDoc="1" locked="0" layoutInCell="1" hidden="0" allowOverlap="1" wp14:anchorId="3E5860B2" wp14:editId="5F826BD2">
             <wp:simplePos x="0" y="0"/>
             <wp:positionH relativeFrom="column">
               <wp:posOffset>12700</wp:posOffset>
@@ -190,7 +262,7 @@
                     <pic:cNvPicPr preferRelativeResize="0"/>
                   </pic:nvPicPr>
                   <pic:blipFill>
-                    <a:blip r:embed="rId7"/>
+                    <a:blip r:embed="rId9"/>
                     <a:srcRect/>
                     <a:stretch>
                       <a:fillRect/>
@@ -256,7 +328,7 @@
           <w:noProof/>
         </w:rPr>
         <w:drawing>
-          <wp:anchor distT="0" distB="0" distL="0" distR="0" simplePos="0" relativeHeight="251660288" behindDoc="1" locked="0" layoutInCell="1" hidden="0" allowOverlap="1" wp14:anchorId="30D36548" wp14:editId="38E13B4C">
+          <wp:anchor distT="0" distB="0" distL="0" distR="0" simplePos="0" relativeHeight="251661312" behindDoc="1" locked="0" layoutInCell="1" hidden="0" allowOverlap="1" wp14:anchorId="296F4B5B" wp14:editId="2DAAA366">
             <wp:simplePos x="0" y="0"/>
             <wp:positionH relativeFrom="column">
               <wp:posOffset>12700</wp:posOffset>
@@ -277,7 +349,7 @@
                     <pic:cNvPicPr preferRelativeResize="0"/>
                   </pic:nvPicPr>
                   <pic:blipFill>
-                    <a:blip r:embed="rId8"/>
+                    <a:blip r:embed="rId10"/>
                     <a:srcRect/>
                     <a:stretch>
                       <a:fillRect/>
@@ -305,6 +377,7 @@
         <w:t>{{PROFESSIONAL_EXPERIENCE}}</w:t>
       </w:r>
     </w:p>
+    <w:p/>
     <w:p>
       <w:pPr>
         <w:widowControl w:val="0"/>
@@ -331,7 +404,7 @@
           <w:noProof/>
         </w:rPr>
         <w:drawing>
-          <wp:anchor distT="0" distB="0" distL="0" distR="0" simplePos="0" relativeHeight="251662336" behindDoc="1" locked="0" layoutInCell="1" hidden="0" allowOverlap="1" wp14:anchorId="13E8A709" wp14:editId="5F5CBC64">
+          <wp:anchor distT="0" distB="0" distL="0" distR="0" simplePos="0" relativeHeight="251662336" behindDoc="1" locked="0" layoutInCell="1" hidden="0" allowOverlap="1" wp14:anchorId="064B4285" wp14:editId="1043A037">
             <wp:simplePos x="0" y="0"/>
             <wp:positionH relativeFrom="column">
               <wp:posOffset>12700</wp:posOffset>
@@ -352,7 +425,7 @@
                     <pic:cNvPicPr preferRelativeResize="0"/>
                   </pic:nvPicPr>
                   <pic:blipFill>
-                    <a:blip r:embed="rId9"/>
+                    <a:blip r:embed="rId11"/>
                     <a:srcRect/>
                     <a:stretch>
                       <a:fillRect/>
@@ -376,12 +449,92 @@
       </w:r>
     </w:p>
     <w:p>
+      <w:pPr>
+        <w:widowControl w:val="0"/>
+        <w:spacing w:before="60" w:line="234" w:lineRule="auto"/>
+        <w:rPr>
+          <w:sz w:val="24"/>
+          <w:szCs w:val="24"/>
+        </w:rPr>
+      </w:pPr>
       <w:r>
-        <w:t>{{EDUCATION}}</w:t>
+        <w:rPr>
+          <w:b/>
+          <w:bCs/>
+          <w:color w:val="000000"/>
+          <w:sz w:val="24"/>
+          <w:szCs w:val="24"/>
+        </w:rPr>
+        <w:t>Rowan University</w:t>
       </w:r>
     </w:p>
+    <w:p>
+      <w:pPr>
+        <w:widowControl w:val="0"/>
+        <w:spacing w:before="1" w:after="60" w:line="251" w:lineRule="auto"/>
+        <w:rPr>
+          <w:sz w:val="24"/>
+          <w:szCs w:val="24"/>
+        </w:rPr>
+      </w:pPr>
+      <w:r>
+        <w:rPr>
+          <w:i/>
+          <w:iCs/>
+          <w:color w:val="000000"/>
+          <w:sz w:val="24"/>
+          <w:szCs w:val="24"/>
+        </w:rPr>
+        <w:t>Master of Science, Data Science</w:t>
+      </w:r>
+    </w:p>
+    <w:p>
+      <w:pPr>
+        <w:widowControl w:val="0"/>
+        <w:spacing w:before="60" w:line="234" w:lineRule="auto"/>
+        <w:rPr>
+          <w:sz w:val="24"/>
+          <w:szCs w:val="24"/>
+        </w:rPr>
+      </w:pPr>
+      <w:r>
+        <w:rPr>
+          <w:b/>
+          <w:bCs/>
+          <w:color w:val="000000"/>
+          <w:sz w:val="24"/>
+          <w:szCs w:val="24"/>
+        </w:rPr>
+        <w:t>Bharath University</w:t>
+      </w:r>
+    </w:p>
+    <w:p>
+      <w:pPr>
+        <w:widowControl w:val="0"/>
+        <w:spacing w:before="1" w:after="100" w:line="252" w:lineRule="auto"/>
+      </w:pPr>
+      <w:r>
+        <w:rPr>
+          <w:i/>
+          <w:iCs/>
+          <w:color w:val="000000"/>
+          <w:sz w:val="24"/>
+          <w:szCs w:val="24"/>
+        </w:rPr>
+        <w:t>Bachelor of Technology, Computer Science</w:t>
+      </w:r>
+    </w:p>
+    <w:p>
+      <w:pPr>
+        <w:widowControl w:val="0"/>
+        <w:rPr>
+          <w:rFonts w:ascii="Calibri" w:eastAsia="Calibri" w:hAnsi="Calibri" w:cs="Calibri"/>
+          <w:sz w:val="24"/>
+          <w:szCs w:val="24"/>
+        </w:rPr>
+      </w:pPr>
+    </w:p>
     <w:sectPr>
-      <w:type w:val="continuous"/>
       <w:pgSz w:w="12240" w:h="15840"/>
       <w:pgMar w:top="500" w:right="600" w:bottom="1340" w:left="700" w:header="0" w:footer="0" w:gutter="0"/>
       <w:cols w:space="720"/>
@@ -393,9 +546,9 @@
 <file path=word/numbering.xml><?xml version="1.0" encoding="utf-8"?>
 <w:numbering xmlns:wpc="http://schemas.microsoft.com/office/word/2010/wordprocessingCanvas" xmlns:cx="http://schemas.microsoft.com/office/drawing/2014/chartex" xmlns:cx1="http://schemas.microsoft.com/office/drawing/2015/9/8/chartex" xmlns:cx2="http://schemas.microsoft.com/office/drawing/2015/10/21/chartex" xmlns:cx3="http://schemas.microsoft.com/office/drawing/2016/5/9/chartex" xmlns:cx4="http://schemas.microsoft.com/office/drawing/2016/5/10/chartex" xmlns:cx5="http://schemas.microsoft.com/office/drawing/2016/5/11/chartex" xmlns:cx6="http://schemas.microsoft.com/office/drawing/2016/5/12/chartex" xmlns:cx7="http://schemas.microsoft.com/office/drawing/2016/5/13/chartex" xmlns:cx8="http://schemas.microsoft.com/office/drawing/2016/5/14/chartex" xmlns:mc="http://schemas.openxmlformats.org/markup-compatibility/2006" xmlns:aink="http://schemas.microsoft.com/office/drawing/2016/ink" xmlns:am3d="http://schemas.microsoft.com/office/drawing/2017/model3d" xmlns:o="urn:schemas-microsoft-com:office:office" xmlns:oel="http://schemas.microsoft.com/office/2019/extlst" xmlns:r="http://schemas.openxmlformats.org/officeDocument/2006/relationships" xmlns:m="http://schemas.openxmlformats.org/officeDocument/2006/math" xmlns:v="urn:schemas-microsoft-com:vml" xmlns:wp14="http://schemas.microsoft.com/office/word/2010/wordprocessingDrawing" xmlns:wp="http://schemas.openxmlformats.org/drawingml/2006/wordprocessingDrawing" xmlns:w10="urn:schemas-microsoft-com:office:word" xmlns:w="http://schemas.openxmlformats.org/wordprocessingml/2006/main" xmlns:w14="http://schemas.microsoft.com/office/word/2010/wordml" xmlns:w15="http://schemas.microsoft.com/office/word/2012/wordml" xmlns:w16cex="http://schemas.microsoft.com/office/word/2018/wordml/cex" xmlns:w16cid="http://schemas.microsoft.com/office/word/2016/wordml/cid" xmlns:w16="http://schemas.microsoft.com/office/word/2018/wordml" xmlns:w16du="http://schemas.microsoft.com/office/word/2023/wordml/word16du" xmlns:w16sdtdh="http://schemas.microsoft.com/office/word/2020/wordml/sdtdatahash" xmlns:w16sdtfl="http://schemas.microsoft.com/office/word/2024/wordml/sdtformatlock" xmlns:w16se="http://schemas.microsoft.com/office/word/2015/wordml/symex" xmlns:wpg="http://schemas.microsoft.com/office/word/2010/wordprocessingGroup" xmlns:wpi="http://schemas.microsoft.com/office/word/2010/wordprocessingInk" xmlns:wne="http://schemas.microsoft.com/office/word/2006/wordml" xmlns:wps="http://schemas.microsoft.com/office/word/2010/wordprocessingShape" mc:Ignorable="w14 w15 w16se w16cid w16 w16cex w16sdtdh w16sdtfl w16du wp14">
   <w:abstractNum w:abstractNumId="0" w15:restartNumberingAfterBreak="0">
-    <w:nsid w:val="13112837"/>
+    <w:nsid w:val="112443BA"/>
     <w:multiLevelType w:val="multilevel"/>
-    <w:tmpl w:val="0DC0E3E6"/>
+    <w:tmpl w:val="DB92007C"/>
     <w:lvl w:ilvl="0">
       <w:start w:val="1"/>
       <w:numFmt w:val="bullet"/>
@@ -489,16 +642,16 @@
     </w:lvl>
   </w:abstractNum>
   <w:abstractNum w:abstractNumId="1" w15:restartNumberingAfterBreak="0">
-    <w:nsid w:val="141634DF"/>
+    <w:nsid w:val="1E235C95"/>
     <w:multiLevelType w:val="multilevel"/>
-    <w:tmpl w:val="2C4A8476"/>
+    <w:tmpl w:val="21D06A6A"/>
     <w:lvl w:ilvl="0">
       <w:start w:val="1"/>
       <w:numFmt w:val="bullet"/>
       <w:lvlText w:val="•"/>
       <w:lvlJc w:val="left"/>
       <w:pPr>
-        <w:ind w:left="260" w:hanging="120"/>
+        <w:ind w:left="260" w:hanging="119"/>
       </w:pPr>
       <w:rPr>
         <w:rFonts w:ascii="Times New Roman" w:eastAsia="Times New Roman" w:hAnsi="Times New Roman" w:cs="Times New Roman"/>
@@ -585,16 +738,16 @@
     </w:lvl>
   </w:abstractNum>
   <w:abstractNum w:abstractNumId="2" w15:restartNumberingAfterBreak="0">
-    <w:nsid w:val="142A3EF8"/>
+    <w:nsid w:val="4E13076B"/>
     <w:multiLevelType w:val="multilevel"/>
-    <w:tmpl w:val="C6F41304"/>
+    <w:tmpl w:val="69B848CE"/>
     <w:lvl w:ilvl="0">
       <w:start w:val="1"/>
       <w:numFmt w:val="bullet"/>
       <w:lvlText w:val="•"/>
       <w:lvlJc w:val="left"/>
       <w:pPr>
-        <w:ind w:left="140" w:firstLine="0"/>
+        <w:ind w:left="260" w:hanging="120"/>
       </w:pPr>
       <w:rPr>
         <w:rFonts w:ascii="Times New Roman" w:eastAsia="Times New Roman" w:hAnsi="Times New Roman" w:cs="Times New Roman"/>
@@ -681,16 +834,16 @@
     </w:lvl>
   </w:abstractNum>
   <w:abstractNum w:abstractNumId="3" w15:restartNumberingAfterBreak="0">
-    <w:nsid w:val="3337749E"/>
+    <w:nsid w:val="51917CA8"/>
     <w:multiLevelType w:val="multilevel"/>
-    <w:tmpl w:val="5244880C"/>
+    <w:tmpl w:val="11E60896"/>
     <w:lvl w:ilvl="0">
       <w:start w:val="1"/>
       <w:numFmt w:val="bullet"/>
       <w:lvlText w:val="•"/>
       <w:lvlJc w:val="left"/>
       <w:pPr>
-        <w:ind w:left="260" w:hanging="119"/>
+        <w:ind w:left="260" w:hanging="120"/>
       </w:pPr>
       <w:rPr>
         <w:rFonts w:ascii="Times New Roman" w:eastAsia="Times New Roman" w:hAnsi="Times New Roman" w:cs="Times New Roman"/>
@@ -777,9 +930,9 @@
     </w:lvl>
   </w:abstractNum>
   <w:abstractNum w:abstractNumId="4" w15:restartNumberingAfterBreak="0">
-    <w:nsid w:val="51F746C7"/>
+    <w:nsid w:val="6CBB14F3"/>
     <w:multiLevelType w:val="multilevel"/>
-    <w:tmpl w:val="E4D2CE8C"/>
+    <w:tmpl w:val="B7C21594"/>
     <w:lvl w:ilvl="0">
       <w:start w:val="1"/>
       <w:numFmt w:val="bullet"/>
@@ -873,9 +1026,9 @@
     </w:lvl>
   </w:abstractNum>
   <w:abstractNum w:abstractNumId="5" w15:restartNumberingAfterBreak="0">
-    <w:nsid w:val="645262F3"/>
+    <w:nsid w:val="6ED536B8"/>
     <w:multiLevelType w:val="multilevel"/>
-    <w:tmpl w:val="BD308670"/>
+    <w:tmpl w:val="F10C2366"/>
     <w:lvl w:ilvl="0">
       <w:start w:val="1"/>
       <w:numFmt w:val="bullet"/>
@@ -969,9 +1122,9 @@
     </w:lvl>
   </w:abstractNum>
   <w:abstractNum w:abstractNumId="6" w15:restartNumberingAfterBreak="0">
-    <w:nsid w:val="6C386A84"/>
+    <w:nsid w:val="73FC63C0"/>
     <w:multiLevelType w:val="multilevel"/>
-    <w:tmpl w:val="1E6A1450"/>
+    <w:tmpl w:val="12F6B5BE"/>
     <w:lvl w:ilvl="0">
       <w:start w:val="1"/>
       <w:numFmt w:val="bullet"/>
@@ -1064,26 +1217,26 @@
       </w:pPr>
     </w:lvl>
   </w:abstractNum>
-  <w:num w:numId="1" w16cid:durableId="699404631">
+  <w:num w:numId="1" w16cid:durableId="1732772505">
+    <w:abstractNumId w:val="5"/>
+  </w:num>
+  <w:num w:numId="2" w16cid:durableId="205262143">
+    <w:abstractNumId w:val="6"/>
+  </w:num>
+  <w:num w:numId="3" w16cid:durableId="1891764095">
+    <w:abstractNumId w:val="1"/>
+  </w:num>
+  <w:num w:numId="4" w16cid:durableId="1246766833">
+    <w:abstractNumId w:val="3"/>
+  </w:num>
+  <w:num w:numId="5" w16cid:durableId="1272201579">
+    <w:abstractNumId w:val="2"/>
+  </w:num>
+  <w:num w:numId="6" w16cid:durableId="1156147155">
     <w:abstractNumId w:val="4"/>
   </w:num>
-  <w:num w:numId="2" w16cid:durableId="1023939976">
-    <w:abstractNumId w:val="6"/>
-  </w:num>
-  <w:num w:numId="3" w16cid:durableId="1404639492">
+  <w:num w:numId="7" w16cid:durableId="1172180410">
     <w:abstractNumId w:val="0"/>
-  </w:num>
-  <w:num w:numId="4" w16cid:durableId="1592197981">
-    <w:abstractNumId w:val="1"/>
-  </w:num>
-  <w:num w:numId="5" w16cid:durableId="1962639204">
-    <w:abstractNumId w:val="5"/>
-  </w:num>
-  <w:num w:numId="6" w16cid:durableId="177741198">
-    <w:abstractNumId w:val="3"/>
-  </w:num>
-  <w:num w:numId="7" w16cid:durableId="1935045635">
-    <w:abstractNumId w:val="2"/>
   </w:num>
 </w:numbering>
 </file>

</xml_diff>